<commit_message>
Assistente de Auditoria da API Recintos - protótipo v0.1
</commit_message>
<xml_diff>
--- a/bhadrasana/docx/relatorio_apirecintos.docx
+++ b/bhadrasana/docx/relatorio_apirecintos.docx
@@ -258,18 +258,9 @@
                 <w:color w:val="000000"/>
                 <w:sz w:val="20"/>
               </w:rPr>
-              <w:t xml:space="preserve">Operação </w:t>
-            </w:r>
-            <w:proofErr w:type="gramStart"/>
-            <w:r>
-              <w:rPr>
-                <w:color w:val="000000"/>
-                <w:sz w:val="20"/>
-              </w:rPr>
-              <w:t>Nº  {</w:t>
+              <w:t>Operação Nº  {</w:t>
             </w:r>
             <w:proofErr w:type="spellStart"/>
-            <w:proofErr w:type="gramEnd"/>
             <w:r>
               <w:rPr>
                 <w:color w:val="000000"/>
@@ -429,6 +420,28 @@
         <w:rPr>
           <w:rFonts w:ascii="Arial" w:hAnsi="Arial" w:cs="Arial"/>
         </w:rPr>
+        <w:t>Observações:</w:t>
+      </w:r>
+    </w:p>
+    <w:p>
+      <w:pPr>
+        <w:jc w:val="both"/>
+        <w:rPr>
+          <w:rFonts w:ascii="Arial" w:hAnsi="Arial" w:cs="Arial"/>
+        </w:rPr>
+      </w:pPr>
+    </w:p>
+    <w:p>
+      <w:pPr>
+        <w:jc w:val="both"/>
+        <w:rPr>
+          <w:rFonts w:ascii="Arial" w:hAnsi="Arial" w:cs="Arial"/>
+        </w:rPr>
+      </w:pPr>
+      <w:r>
+        <w:rPr>
+          <w:rFonts w:ascii="Arial" w:hAnsi="Arial" w:cs="Arial"/>
+        </w:rPr>
         <w:t>{</w:t>
       </w:r>
       <w:r>
@@ -463,26 +476,94 @@
         <w:rPr>
           <w:rFonts w:ascii="Arial" w:hAnsi="Arial" w:cs="Arial"/>
         </w:rPr>
-        <w:t xml:space="preserve">Durante esta vigilância, foram realizadas as seguintes </w:t>
-      </w:r>
-      <w:r>
-        <w:rPr>
-          <w:rFonts w:ascii="Arial" w:hAnsi="Arial" w:cs="Arial"/>
-        </w:rPr>
-        <w:t>verificações</w:t>
-      </w:r>
-      <w:r>
-        <w:rPr>
-          <w:rFonts w:ascii="Arial" w:hAnsi="Arial" w:cs="Arial"/>
-        </w:rPr>
-        <w:t xml:space="preserve"> e </w:t>
-      </w:r>
-      <w:r>
-        <w:rPr>
-          <w:rFonts w:ascii="Arial" w:hAnsi="Arial" w:cs="Arial"/>
-        </w:rPr>
-        <w:t>registradas as seguintes imagens.</w:t>
-      </w:r>
+        <w:t>Durante a auditoria, foram verificados e anotados fisicamente os eventos da tabela abaixo:</w:t>
+      </w:r>
+    </w:p>
+    <w:p>
+      <w:pPr>
+        <w:jc w:val="both"/>
+        <w:rPr>
+          <w:rFonts w:ascii="Arial" w:hAnsi="Arial" w:cs="Arial"/>
+        </w:rPr>
+      </w:pPr>
+      <w:r>
+        <w:rPr>
+          <w:rFonts w:ascii="Arial" w:hAnsi="Arial" w:cs="Arial"/>
+        </w:rPr>
+        <w:t>{</w:t>
+      </w:r>
+      <w:proofErr w:type="spellStart"/>
+      <w:r>
+        <w:rPr>
+          <w:rFonts w:ascii="Arial" w:hAnsi="Arial" w:cs="Arial"/>
+        </w:rPr>
+        <w:t>eventos_fisico</w:t>
+      </w:r>
+      <w:proofErr w:type="spellEnd"/>
+      <w:r>
+        <w:rPr>
+          <w:rFonts w:ascii="Arial" w:hAnsi="Arial" w:cs="Arial"/>
+        </w:rPr>
+        <w:t>}</w:t>
+      </w:r>
+    </w:p>
+    <w:p>
+      <w:pPr>
+        <w:jc w:val="both"/>
+        <w:rPr>
+          <w:rFonts w:ascii="Arial" w:hAnsi="Arial" w:cs="Arial"/>
+        </w:rPr>
+      </w:pPr>
+    </w:p>
+    <w:p>
+      <w:pPr>
+        <w:jc w:val="both"/>
+        <w:rPr>
+          <w:rFonts w:ascii="Arial" w:hAnsi="Arial" w:cs="Arial"/>
+        </w:rPr>
+      </w:pPr>
+      <w:r>
+        <w:rPr>
+          <w:rFonts w:ascii="Arial" w:hAnsi="Arial" w:cs="Arial"/>
+        </w:rPr>
+        <w:t>E foram encontradas as seguintes divergências:</w:t>
+      </w:r>
+    </w:p>
+    <w:p>
+      <w:pPr>
+        <w:jc w:val="both"/>
+        <w:rPr>
+          <w:rFonts w:ascii="Arial" w:hAnsi="Arial" w:cs="Arial"/>
+        </w:rPr>
+      </w:pPr>
+      <w:r>
+        <w:rPr>
+          <w:rFonts w:ascii="Arial" w:hAnsi="Arial" w:cs="Arial"/>
+        </w:rPr>
+        <w:t>{</w:t>
+      </w:r>
+      <w:proofErr w:type="spellStart"/>
+      <w:r>
+        <w:rPr>
+          <w:rFonts w:ascii="Arial" w:hAnsi="Arial" w:cs="Arial"/>
+        </w:rPr>
+        <w:t>linhas_divergentes</w:t>
+      </w:r>
+      <w:proofErr w:type="spellEnd"/>
+      <w:r>
+        <w:rPr>
+          <w:rFonts w:ascii="Arial" w:hAnsi="Arial" w:cs="Arial"/>
+        </w:rPr>
+        <w:t>}</w:t>
+      </w:r>
+    </w:p>
+    <w:p>
+      <w:pPr>
+        <w:jc w:val="both"/>
+        <w:rPr>
+          <w:rFonts w:ascii="Arial" w:hAnsi="Arial" w:cs="Arial"/>
+        </w:rPr>
+      </w:pPr>
     </w:p>
     <w:p>
       <w:pPr>

</xml_diff>

<commit_message>
Assistente de Auditoria da API Recintos - cadastrar Ficha
</commit_message>
<xml_diff>
--- a/bhadrasana/docx/relatorio_apirecintos.docx
+++ b/bhadrasana/docx/relatorio_apirecintos.docx
@@ -258,9 +258,18 @@
                 <w:color w:val="000000"/>
                 <w:sz w:val="20"/>
               </w:rPr>
-              <w:t>Operação Nº  {</w:t>
+              <w:t xml:space="preserve">Operação </w:t>
+            </w:r>
+            <w:proofErr w:type="gramStart"/>
+            <w:r>
+              <w:rPr>
+                <w:color w:val="000000"/>
+                <w:sz w:val="20"/>
+              </w:rPr>
+              <w:t>Nº  {</w:t>
             </w:r>
             <w:proofErr w:type="spellStart"/>
+            <w:proofErr w:type="gramEnd"/>
             <w:r>
               <w:rPr>
                 <w:color w:val="000000"/>
@@ -345,6 +354,38 @@
           <w:bCs/>
         </w:rPr>
       </w:pPr>
+    </w:p>
+    <w:p>
+      <w:pPr>
+        <w:jc w:val="both"/>
+        <w:rPr>
+          <w:b/>
+          <w:bCs/>
+        </w:rPr>
+      </w:pPr>
+      <w:r>
+        <w:rPr>
+          <w:b/>
+          <w:bCs/>
+        </w:rPr>
+        <w:t>Escopo: checagem física do Evento da API Recintos “{</w:t>
+      </w:r>
+      <w:proofErr w:type="spellStart"/>
+      <w:r>
+        <w:rPr>
+          <w:b/>
+          <w:bCs/>
+        </w:rPr>
+        <w:t>evento_nome</w:t>
+      </w:r>
+      <w:proofErr w:type="spellEnd"/>
+      <w:r>
+        <w:rPr>
+          <w:b/>
+          <w:bCs/>
+        </w:rPr>
+        <w:t>}”</w:t>
+      </w:r>
     </w:p>
     <w:p>
       <w:pPr>

</xml_diff>

<commit_message>
Correções de campos, retificação CPF, inclusão reboque, inclusão de amostra da API
</commit_message>
<xml_diff>
--- a/bhadrasana/docx/relatorio_apirecintos.docx
+++ b/bhadrasana/docx/relatorio_apirecintos.docx
@@ -589,6 +589,72 @@
           <w:rFonts w:ascii="Arial" w:hAnsi="Arial" w:cs="Arial"/>
         </w:rPr>
         <w:t>linhas_divergentes</w:t>
+      </w:r>
+      <w:proofErr w:type="spellEnd"/>
+      <w:r>
+        <w:rPr>
+          <w:rFonts w:ascii="Arial" w:hAnsi="Arial" w:cs="Arial"/>
+        </w:rPr>
+        <w:t>}</w:t>
+      </w:r>
+    </w:p>
+    <w:p>
+      <w:pPr>
+        <w:jc w:val="both"/>
+        <w:rPr>
+          <w:rFonts w:ascii="Arial" w:hAnsi="Arial" w:cs="Arial"/>
+        </w:rPr>
+      </w:pPr>
+    </w:p>
+    <w:p>
+      <w:pPr>
+        <w:jc w:val="both"/>
+        <w:rPr>
+          <w:rFonts w:ascii="Arial" w:hAnsi="Arial" w:cs="Arial"/>
+        </w:rPr>
+      </w:pPr>
+    </w:p>
+    <w:p>
+      <w:pPr>
+        <w:jc w:val="both"/>
+        <w:rPr>
+          <w:rFonts w:ascii="Arial" w:hAnsi="Arial" w:cs="Arial"/>
+        </w:rPr>
+      </w:pPr>
+      <w:r>
+        <w:rPr>
+          <w:rFonts w:ascii="Arial" w:hAnsi="Arial" w:cs="Arial"/>
+        </w:rPr>
+        <w:t>Segue amostra dos 10 primeiros Eventos extraídos da API no intervalo de datas acima descrito, e sua análise:</w:t>
+      </w:r>
+    </w:p>
+    <w:p>
+      <w:pPr>
+        <w:jc w:val="both"/>
+        <w:rPr>
+          <w:rFonts w:ascii="Arial" w:hAnsi="Arial" w:cs="Arial"/>
+        </w:rPr>
+      </w:pPr>
+    </w:p>
+    <w:p>
+      <w:pPr>
+        <w:jc w:val="both"/>
+        <w:rPr>
+          <w:rFonts w:ascii="Arial" w:hAnsi="Arial" w:cs="Arial"/>
+        </w:rPr>
+      </w:pPr>
+      <w:r>
+        <w:rPr>
+          <w:rFonts w:ascii="Arial" w:hAnsi="Arial" w:cs="Arial"/>
+        </w:rPr>
+        <w:t>{</w:t>
+      </w:r>
+      <w:proofErr w:type="spellStart"/>
+      <w:r>
+        <w:rPr>
+          <w:rFonts w:ascii="Arial" w:hAnsi="Arial" w:cs="Arial"/>
+        </w:rPr>
+        <w:t>amostra_eventos_api</w:t>
       </w:r>
       <w:proofErr w:type="spellEnd"/>
       <w:r>

</xml_diff>